<commit_message>
Validierung erweitert, Konzept bisschen korrigiert
</commit_message>
<xml_diff>
--- a/Dokumente/Skizzen/Verifikation/Fragebogen.docx
+++ b/Dokumente/Skizzen/Verifikation/Fragebogen.docx
@@ -1,8 +1,12 @@
 
 <file path=word/document.xml><?xml version="1.0" encoding="utf-8"?>
-<w:document xmlns:wpc="http://schemas.microsoft.com/office/word/2010/wordprocessingCanvas" xmlns:cx="http://schemas.microsoft.com/office/drawing/2014/chartex" xmlns:cx1="http://schemas.microsoft.com/office/drawing/2015/9/8/chartex" xmlns:cx2="http://schemas.microsoft.com/office/drawing/2015/10/21/chartex" xmlns:cx3="http://schemas.microsoft.com/office/drawing/2016/5/9/chartex" xmlns:cx4="http://schemas.microsoft.com/office/drawing/2016/5/10/chartex" xmlns:cx5="http://schemas.microsoft.com/office/drawing/2016/5/11/chartex" xmlns:cx6="http://schemas.microsoft.com/office/drawing/2016/5/12/chartex" xmlns:cx7="http://schemas.microsoft.com/office/drawing/2016/5/13/chartex" xmlns:cx8="http://schemas.microsoft.com/office/drawing/2016/5/14/chartex" xmlns:mc="http://schemas.openxmlformats.org/markup-compatibility/2006" xmlns:aink="http://schemas.microsoft.com/office/drawing/2016/ink" xmlns:am3d="http://schemas.microsoft.com/office/drawing/2017/model3d" xmlns:o="urn:schemas-microsoft-com:office:office" xmlns:r="http://schemas.openxmlformats.org/officeDocument/2006/relationships" xmlns:m="http://schemas.openxmlformats.org/officeDocument/2006/math" xmlns:v="urn:schemas-microsoft-com:vml" xmlns:wp14="http://schemas.microsoft.com/office/word/2010/wordprocessingDrawing" xmlns:wp="http://schemas.openxmlformats.org/drawingml/2006/wordprocessingDrawing" xmlns:w10="urn:schemas-microsoft-com:office:word" xmlns:w="http://schemas.openxmlformats.org/wordprocessingml/2006/main" xmlns:w14="http://schemas.microsoft.com/office/word/2010/wordml" xmlns:w15="http://schemas.microsoft.com/office/word/2012/wordml" xmlns:w16cid="http://schemas.microsoft.com/office/word/2016/wordml/cid" xmlns:w16se="http://schemas.microsoft.com/office/word/2015/wordml/symex" xmlns:wpg="http://schemas.microsoft.com/office/word/2010/wordprocessingGroup" xmlns:wpi="http://schemas.microsoft.com/office/word/2010/wordprocessingInk" xmlns:wne="http://schemas.microsoft.com/office/word/2006/wordml" xmlns:wps="http://schemas.microsoft.com/office/word/2010/wordprocessingShape" mc:Ignorable="w14 w15 w16se w16cid wp14">
+<w:document xmlns:wpc="http://schemas.microsoft.com/office/word/2010/wordprocessingCanvas" xmlns:mc="http://schemas.openxmlformats.org/markup-compatibility/2006" xmlns:o="urn:schemas-microsoft-com:office:office" xmlns:r="http://schemas.openxmlformats.org/officeDocument/2006/relationships" xmlns:m="http://schemas.openxmlformats.org/officeDocument/2006/math" xmlns:v="urn:schemas-microsoft-com:vml" xmlns:wp14="http://schemas.microsoft.com/office/word/2010/wordprocessingDrawing" xmlns:wp="http://schemas.openxmlformats.org/drawingml/2006/wordprocessingDrawing" xmlns:w10="urn:schemas-microsoft-com:office:word" xmlns:w="http://schemas.openxmlformats.org/wordprocessingml/2006/main" xmlns:w14="http://schemas.microsoft.com/office/word/2010/wordml" xmlns:w15="http://schemas.microsoft.com/office/word/2012/wordml" xmlns:wpg="http://schemas.microsoft.com/office/word/2010/wordprocessingGroup" xmlns:wpi="http://schemas.microsoft.com/office/word/2010/wordprocessingInk" xmlns:wne="http://schemas.microsoft.com/office/word/2006/wordml" xmlns:wps="http://schemas.microsoft.com/office/word/2010/wordprocessingShape" mc:Ignorable="w14 w15 wp14">
   <w:body>
     <w:p>
+      <w:pPr>
+        <w:pStyle w:val="berschrift1"/>
+        <w:jc w:val="center"/>
+      </w:pPr>
       <w:r>
         <w:t>Vorwissen</w:t>
       </w:r>
@@ -102,6 +106,9 @@
               <w:instrText xml:space="preserve"> FORMCHECKBOX </w:instrText>
             </w:r>
             <w:r>
+              <w:fldChar w:fldCharType="separate"/>
+            </w:r>
+            <w:r>
               <w:fldChar w:fldCharType="end"/>
             </w:r>
             <w:bookmarkEnd w:id="0"/>
@@ -134,6 +141,9 @@
               <w:instrText xml:space="preserve"> FORMCHECKBOX </w:instrText>
             </w:r>
             <w:r>
+              <w:fldChar w:fldCharType="separate"/>
+            </w:r>
+            <w:r>
               <w:fldChar w:fldCharType="end"/>
             </w:r>
             <w:bookmarkEnd w:id="1"/>
@@ -177,6 +187,9 @@
               <w:instrText xml:space="preserve"> FORMCHECKBOX </w:instrText>
             </w:r>
             <w:r>
+              <w:fldChar w:fldCharType="separate"/>
+            </w:r>
+            <w:r>
               <w:fldChar w:fldCharType="end"/>
             </w:r>
           </w:p>
@@ -207,6 +220,9 @@
               <w:instrText xml:space="preserve"> FORMCHECKBOX </w:instrText>
             </w:r>
             <w:r>
+              <w:fldChar w:fldCharType="separate"/>
+            </w:r>
+            <w:r>
               <w:fldChar w:fldCharType="end"/>
             </w:r>
           </w:p>
@@ -249,6 +265,9 @@
               <w:instrText xml:space="preserve"> FORMCHECKBOX </w:instrText>
             </w:r>
             <w:r>
+              <w:fldChar w:fldCharType="separate"/>
+            </w:r>
+            <w:r>
               <w:fldChar w:fldCharType="end"/>
             </w:r>
           </w:p>
@@ -277,6 +296,9 @@
             </w:r>
             <w:r>
               <w:instrText xml:space="preserve"> FORMCHECKBOX </w:instrText>
+            </w:r>
+            <w:r>
+              <w:fldChar w:fldCharType="separate"/>
             </w:r>
             <w:r>
               <w:fldChar w:fldCharType="end"/>
@@ -308,19 +330,31 @@
     <w:p/>
     <w:p/>
     <w:p/>
-    <w:p>
-      <w:bookmarkStart w:id="2" w:name="_GoBack"/>
-      <w:bookmarkEnd w:id="2"/>
-    </w:p>
+    <w:p/>
     <w:p>
       <w:r>
         <w:br w:type="page"/>
       </w:r>
     </w:p>
+    <w:p>
+      <w:pPr>
+        <w:pStyle w:val="berschrift1"/>
+        <w:jc w:val="center"/>
+      </w:pPr>
+      <w:r>
+        <w:lastRenderedPageBreak/>
+        <w:t>Auswertung</w:t>
+      </w:r>
+      <w:r>
+        <w:t>E</w:t>
+      </w:r>
+      <w:bookmarkStart w:id="2" w:name="_GoBack"/>
+      <w:bookmarkEnd w:id="2"/>
+    </w:p>
     <w:tbl>
       <w:tblPr>
         <w:tblStyle w:val="Tabellenraster"/>
-        <w:tblpPr w:leftFromText="141" w:rightFromText="141" w:vertAnchor="page" w:horzAnchor="margin" w:tblpY="1914"/>
+        <w:tblpPr w:leftFromText="141" w:rightFromText="141" w:vertAnchor="page" w:horzAnchor="margin" w:tblpY="1929"/>
         <w:tblW w:w="0" w:type="auto"/>
         <w:tblLook w:val="04A0" w:firstRow="1" w:lastRow="0" w:firstColumn="1" w:lastColumn="0" w:noHBand="0" w:noVBand="1"/>
       </w:tblPr>
@@ -352,7 +386,6 @@
                 <w:sz w:val="28"/>
                 <w:szCs w:val="28"/>
               </w:rPr>
-              <w:lastRenderedPageBreak/>
               <w:t>Aussage</w:t>
             </w:r>
           </w:p>
@@ -403,10 +436,7 @@
           </w:tcPr>
           <w:p>
             <w:r>
-              <w:t>Ich kann mir sehr gut vorstellen das Assistenzsystem regelmäßig zu nutzen</w:t>
-            </w:r>
-            <w:r>
-              <w:t>.</w:t>
+              <w:t>Ich kann mir sehr gut vorstellen das Assistenzsystem regelmäßig zu nutzen.</w:t>
             </w:r>
           </w:p>
         </w:tc>
@@ -418,22 +448,41 @@
             <w:pPr>
               <w:jc w:val="center"/>
             </w:pPr>
-            <w:r>
-              <w:fldChar w:fldCharType="begin">
-                <w:ffData>
-                  <w:name w:val="Kontrollkästchen1"/>
-                  <w:enabled/>
-                  <w:calcOnExit w:val="0"/>
-                  <w:checkBox>
-                    <w:sizeAuto/>
-                    <w:default w:val="0"/>
-                  </w:checkBox>
-                </w:ffData>
-              </w:fldChar>
-            </w:r>
-            <w:bookmarkStart w:id="3" w:name="Kontrollkästchen1"/>
-            <w:r>
-              <w:instrText xml:space="preserve"> FORMCHECKBOX </w:instrText>
+          </w:p>
+        </w:tc>
+        <w:tc>
+          <w:tcPr>
+            <w:tcW w:w="709" w:type="dxa"/>
+          </w:tcPr>
+          <w:p/>
+        </w:tc>
+        <w:tc>
+          <w:tcPr>
+            <w:tcW w:w="745" w:type="dxa"/>
+          </w:tcPr>
+          <w:p>
+            <w:pPr>
+              <w:jc w:val="center"/>
+            </w:pPr>
+            <w:r>
+              <w:fldChar w:fldCharType="begin">
+                <w:ffData>
+                  <w:name w:val="Kontrollkästchen3"/>
+                  <w:enabled/>
+                  <w:calcOnExit w:val="0"/>
+                  <w:checkBox>
+                    <w:sizeAuto/>
+                    <w:default w:val="0"/>
+                  </w:checkBox>
+                </w:ffData>
+              </w:fldChar>
+            </w:r>
+            <w:bookmarkStart w:id="3" w:name="Kontrollkästchen3"/>
+            <w:r>
+              <w:instrText xml:space="preserve"> FORMCHECKBOX </w:instrText>
+            </w:r>
+            <w:r>
+              <w:fldChar w:fldCharType="separate"/>
             </w:r>
             <w:r>
               <w:fldChar w:fldCharType="end"/>
@@ -443,28 +492,31 @@
         </w:tc>
         <w:tc>
           <w:tcPr>
-            <w:tcW w:w="709" w:type="dxa"/>
-          </w:tcPr>
-          <w:p>
-            <w:pPr>
-              <w:jc w:val="center"/>
-            </w:pPr>
-            <w:r>
-              <w:fldChar w:fldCharType="begin">
-                <w:ffData>
-                  <w:name w:val="Kontrollkästchen2"/>
-                  <w:enabled/>
-                  <w:calcOnExit w:val="0"/>
-                  <w:checkBox>
-                    <w:sizeAuto/>
-                    <w:default w:val="0"/>
-                  </w:checkBox>
-                </w:ffData>
-              </w:fldChar>
-            </w:r>
-            <w:bookmarkStart w:id="4" w:name="Kontrollkästchen2"/>
-            <w:r>
-              <w:instrText xml:space="preserve"> FORMCHECKBOX </w:instrText>
+            <w:tcW w:w="688" w:type="dxa"/>
+          </w:tcPr>
+          <w:p>
+            <w:pPr>
+              <w:jc w:val="center"/>
+            </w:pPr>
+            <w:r>
+              <w:fldChar w:fldCharType="begin">
+                <w:ffData>
+                  <w:name w:val="Kontrollkästchen4"/>
+                  <w:enabled/>
+                  <w:calcOnExit w:val="0"/>
+                  <w:checkBox>
+                    <w:sizeAuto/>
+                    <w:default w:val="0"/>
+                  </w:checkBox>
+                </w:ffData>
+              </w:fldChar>
+            </w:r>
+            <w:bookmarkStart w:id="4" w:name="Kontrollkästchen4"/>
+            <w:r>
+              <w:instrText xml:space="preserve"> FORMCHECKBOX </w:instrText>
+            </w:r>
+            <w:r>
+              <w:fldChar w:fldCharType="separate"/>
             </w:r>
             <w:r>
               <w:fldChar w:fldCharType="end"/>
@@ -474,95 +526,36 @@
         </w:tc>
         <w:tc>
           <w:tcPr>
-            <w:tcW w:w="745" w:type="dxa"/>
-          </w:tcPr>
-          <w:p>
-            <w:pPr>
-              <w:jc w:val="center"/>
-            </w:pPr>
-            <w:r>
-              <w:fldChar w:fldCharType="begin">
-                <w:ffData>
-                  <w:name w:val="Kontrollkästchen3"/>
-                  <w:enabled/>
-                  <w:calcOnExit w:val="0"/>
-                  <w:checkBox>
-                    <w:sizeAuto/>
-                    <w:default w:val="0"/>
-                  </w:checkBox>
-                </w:ffData>
-              </w:fldChar>
-            </w:r>
-            <w:bookmarkStart w:id="5" w:name="Kontrollkästchen3"/>
-            <w:r>
-              <w:instrText xml:space="preserve"> FORMCHECKBOX </w:instrText>
+            <w:tcW w:w="965" w:type="dxa"/>
+          </w:tcPr>
+          <w:p>
+            <w:pPr>
+              <w:jc w:val="center"/>
+            </w:pPr>
+            <w:r>
+              <w:fldChar w:fldCharType="begin">
+                <w:ffData>
+                  <w:name w:val="Kontrollkästchen5"/>
+                  <w:enabled/>
+                  <w:calcOnExit w:val="0"/>
+                  <w:checkBox>
+                    <w:sizeAuto/>
+                    <w:default w:val="0"/>
+                  </w:checkBox>
+                </w:ffData>
+              </w:fldChar>
+            </w:r>
+            <w:bookmarkStart w:id="5" w:name="Kontrollkästchen5"/>
+            <w:r>
+              <w:instrText xml:space="preserve"> FORMCHECKBOX </w:instrText>
+            </w:r>
+            <w:r>
+              <w:fldChar w:fldCharType="separate"/>
             </w:r>
             <w:r>
               <w:fldChar w:fldCharType="end"/>
             </w:r>
             <w:bookmarkEnd w:id="5"/>
-          </w:p>
-        </w:tc>
-        <w:tc>
-          <w:tcPr>
-            <w:tcW w:w="688" w:type="dxa"/>
-          </w:tcPr>
-          <w:p>
-            <w:pPr>
-              <w:jc w:val="center"/>
-            </w:pPr>
-            <w:r>
-              <w:fldChar w:fldCharType="begin">
-                <w:ffData>
-                  <w:name w:val="Kontrollkästchen4"/>
-                  <w:enabled/>
-                  <w:calcOnExit w:val="0"/>
-                  <w:checkBox>
-                    <w:sizeAuto/>
-                    <w:default w:val="0"/>
-                  </w:checkBox>
-                </w:ffData>
-              </w:fldChar>
-            </w:r>
-            <w:bookmarkStart w:id="6" w:name="Kontrollkästchen4"/>
-            <w:r>
-              <w:instrText xml:space="preserve"> FORMCHECKBOX </w:instrText>
-            </w:r>
-            <w:r>
-              <w:fldChar w:fldCharType="end"/>
-            </w:r>
-            <w:bookmarkEnd w:id="6"/>
-          </w:p>
-        </w:tc>
-        <w:tc>
-          <w:tcPr>
-            <w:tcW w:w="965" w:type="dxa"/>
-          </w:tcPr>
-          <w:p>
-            <w:pPr>
-              <w:jc w:val="center"/>
-            </w:pPr>
-            <w:r>
-              <w:fldChar w:fldCharType="begin">
-                <w:ffData>
-                  <w:name w:val="Kontrollkästchen5"/>
-                  <w:enabled/>
-                  <w:calcOnExit w:val="0"/>
-                  <w:checkBox>
-                    <w:sizeAuto/>
-                    <w:default w:val="0"/>
-                  </w:checkBox>
-                </w:ffData>
-              </w:fldChar>
-            </w:r>
-            <w:bookmarkStart w:id="7" w:name="Kontrollkästchen5"/>
-            <w:r>
-              <w:instrText xml:space="preserve"> FORMCHECKBOX </w:instrText>
-            </w:r>
-            <w:r>
-              <w:fldChar w:fldCharType="end"/>
-            </w:r>
-            <w:bookmarkEnd w:id="7"/>
           </w:p>
         </w:tc>
       </w:tr>
@@ -606,6 +599,9 @@
               <w:instrText xml:space="preserve"> FORMCHECKBOX </w:instrText>
             </w:r>
             <w:r>
+              <w:fldChar w:fldCharType="separate"/>
+            </w:r>
+            <w:r>
               <w:fldChar w:fldCharType="end"/>
             </w:r>
           </w:p>
@@ -635,6 +631,9 @@
               <w:instrText xml:space="preserve"> FORMCHECKBOX </w:instrText>
             </w:r>
             <w:r>
+              <w:fldChar w:fldCharType="separate"/>
+            </w:r>
+            <w:r>
               <w:fldChar w:fldCharType="end"/>
             </w:r>
           </w:p>
@@ -664,6 +663,9 @@
               <w:instrText xml:space="preserve"> FORMCHECKBOX </w:instrText>
             </w:r>
             <w:r>
+              <w:fldChar w:fldCharType="separate"/>
+            </w:r>
+            <w:r>
               <w:fldChar w:fldCharType="end"/>
             </w:r>
           </w:p>
@@ -693,6 +695,9 @@
               <w:instrText xml:space="preserve"> FORMCHECKBOX </w:instrText>
             </w:r>
             <w:r>
+              <w:fldChar w:fldCharType="separate"/>
+            </w:r>
+            <w:r>
               <w:fldChar w:fldCharType="end"/>
             </w:r>
           </w:p>
@@ -720,6 +725,9 @@
             </w:r>
             <w:r>
               <w:instrText xml:space="preserve"> FORMCHECKBOX </w:instrText>
+            </w:r>
+            <w:r>
+              <w:fldChar w:fldCharType="separate"/>
             </w:r>
             <w:r>
               <w:fldChar w:fldCharType="end"/>
@@ -763,6 +771,9 @@
               <w:instrText xml:space="preserve"> FORMCHECKBOX </w:instrText>
             </w:r>
             <w:r>
+              <w:fldChar w:fldCharType="separate"/>
+            </w:r>
+            <w:r>
               <w:fldChar w:fldCharType="end"/>
             </w:r>
           </w:p>
@@ -792,6 +803,9 @@
               <w:instrText xml:space="preserve"> FORMCHECKBOX </w:instrText>
             </w:r>
             <w:r>
+              <w:fldChar w:fldCharType="separate"/>
+            </w:r>
+            <w:r>
               <w:fldChar w:fldCharType="end"/>
             </w:r>
           </w:p>
@@ -821,6 +835,9 @@
               <w:instrText xml:space="preserve"> FORMCHECKBOX </w:instrText>
             </w:r>
             <w:r>
+              <w:fldChar w:fldCharType="separate"/>
+            </w:r>
+            <w:r>
               <w:fldChar w:fldCharType="end"/>
             </w:r>
           </w:p>
@@ -850,6 +867,9 @@
               <w:instrText xml:space="preserve"> FORMCHECKBOX </w:instrText>
             </w:r>
             <w:r>
+              <w:fldChar w:fldCharType="separate"/>
+            </w:r>
+            <w:r>
               <w:fldChar w:fldCharType="end"/>
             </w:r>
           </w:p>
@@ -877,6 +897,9 @@
             </w:r>
             <w:r>
               <w:instrText xml:space="preserve"> FORMCHECKBOX </w:instrText>
+            </w:r>
+            <w:r>
+              <w:fldChar w:fldCharType="separate"/>
             </w:r>
             <w:r>
               <w:fldChar w:fldCharType="end"/>
@@ -920,6 +943,9 @@
               <w:instrText xml:space="preserve"> FORMCHECKBOX </w:instrText>
             </w:r>
             <w:r>
+              <w:fldChar w:fldCharType="separate"/>
+            </w:r>
+            <w:r>
               <w:fldChar w:fldCharType="end"/>
             </w:r>
           </w:p>
@@ -949,6 +975,9 @@
               <w:instrText xml:space="preserve"> FORMCHECKBOX </w:instrText>
             </w:r>
             <w:r>
+              <w:fldChar w:fldCharType="separate"/>
+            </w:r>
+            <w:r>
               <w:fldChar w:fldCharType="end"/>
             </w:r>
           </w:p>
@@ -978,6 +1007,9 @@
               <w:instrText xml:space="preserve"> FORMCHECKBOX </w:instrText>
             </w:r>
             <w:r>
+              <w:fldChar w:fldCharType="separate"/>
+            </w:r>
+            <w:r>
               <w:fldChar w:fldCharType="end"/>
             </w:r>
           </w:p>
@@ -1007,6 +1039,9 @@
               <w:instrText xml:space="preserve"> FORMCHECKBOX </w:instrText>
             </w:r>
             <w:r>
+              <w:fldChar w:fldCharType="separate"/>
+            </w:r>
+            <w:r>
               <w:fldChar w:fldCharType="end"/>
             </w:r>
           </w:p>
@@ -1034,6 +1069,9 @@
             </w:r>
             <w:r>
               <w:instrText xml:space="preserve"> FORMCHECKBOX </w:instrText>
+            </w:r>
+            <w:r>
+              <w:fldChar w:fldCharType="separate"/>
             </w:r>
             <w:r>
               <w:fldChar w:fldCharType="end"/>
@@ -1077,6 +1115,9 @@
               <w:instrText xml:space="preserve"> FORMCHECKBOX </w:instrText>
             </w:r>
             <w:r>
+              <w:fldChar w:fldCharType="separate"/>
+            </w:r>
+            <w:r>
               <w:fldChar w:fldCharType="end"/>
             </w:r>
           </w:p>
@@ -1106,6 +1147,9 @@
               <w:instrText xml:space="preserve"> FORMCHECKBOX </w:instrText>
             </w:r>
             <w:r>
+              <w:fldChar w:fldCharType="separate"/>
+            </w:r>
+            <w:r>
               <w:fldChar w:fldCharType="end"/>
             </w:r>
           </w:p>
@@ -1135,6 +1179,9 @@
               <w:instrText xml:space="preserve"> FORMCHECKBOX </w:instrText>
             </w:r>
             <w:r>
+              <w:fldChar w:fldCharType="separate"/>
+            </w:r>
+            <w:r>
               <w:fldChar w:fldCharType="end"/>
             </w:r>
           </w:p>
@@ -1164,6 +1211,9 @@
               <w:instrText xml:space="preserve"> FORMCHECKBOX </w:instrText>
             </w:r>
             <w:r>
+              <w:fldChar w:fldCharType="separate"/>
+            </w:r>
+            <w:r>
               <w:fldChar w:fldCharType="end"/>
             </w:r>
           </w:p>
@@ -1191,6 +1241,9 @@
             </w:r>
             <w:r>
               <w:instrText xml:space="preserve"> FORMCHECKBOX </w:instrText>
+            </w:r>
+            <w:r>
+              <w:fldChar w:fldCharType="separate"/>
             </w:r>
             <w:r>
               <w:fldChar w:fldCharType="end"/>
@@ -1234,6 +1287,9 @@
               <w:instrText xml:space="preserve"> FORMCHECKBOX </w:instrText>
             </w:r>
             <w:r>
+              <w:fldChar w:fldCharType="separate"/>
+            </w:r>
+            <w:r>
               <w:fldChar w:fldCharType="end"/>
             </w:r>
           </w:p>
@@ -1263,6 +1319,9 @@
               <w:instrText xml:space="preserve"> FORMCHECKBOX </w:instrText>
             </w:r>
             <w:r>
+              <w:fldChar w:fldCharType="separate"/>
+            </w:r>
+            <w:r>
               <w:fldChar w:fldCharType="end"/>
             </w:r>
           </w:p>
@@ -1292,6 +1351,9 @@
               <w:instrText xml:space="preserve"> FORMCHECKBOX </w:instrText>
             </w:r>
             <w:r>
+              <w:fldChar w:fldCharType="separate"/>
+            </w:r>
+            <w:r>
               <w:fldChar w:fldCharType="end"/>
             </w:r>
           </w:p>
@@ -1321,6 +1383,9 @@
               <w:instrText xml:space="preserve"> FORMCHECKBOX </w:instrText>
             </w:r>
             <w:r>
+              <w:fldChar w:fldCharType="separate"/>
+            </w:r>
+            <w:r>
               <w:fldChar w:fldCharType="end"/>
             </w:r>
           </w:p>
@@ -1348,6 +1413,9 @@
             </w:r>
             <w:r>
               <w:instrText xml:space="preserve"> FORMCHECKBOX </w:instrText>
+            </w:r>
+            <w:r>
+              <w:fldChar w:fldCharType="separate"/>
             </w:r>
             <w:r>
               <w:fldChar w:fldCharType="end"/>
@@ -1391,6 +1459,9 @@
               <w:instrText xml:space="preserve"> FORMCHECKBOX </w:instrText>
             </w:r>
             <w:r>
+              <w:fldChar w:fldCharType="separate"/>
+            </w:r>
+            <w:r>
               <w:fldChar w:fldCharType="end"/>
             </w:r>
           </w:p>
@@ -1420,6 +1491,9 @@
               <w:instrText xml:space="preserve"> FORMCHECKBOX </w:instrText>
             </w:r>
             <w:r>
+              <w:fldChar w:fldCharType="separate"/>
+            </w:r>
+            <w:r>
               <w:fldChar w:fldCharType="end"/>
             </w:r>
           </w:p>
@@ -1449,6 +1523,9 @@
               <w:instrText xml:space="preserve"> FORMCHECKBOX </w:instrText>
             </w:r>
             <w:r>
+              <w:fldChar w:fldCharType="separate"/>
+            </w:r>
+            <w:r>
               <w:fldChar w:fldCharType="end"/>
             </w:r>
           </w:p>
@@ -1478,6 +1555,9 @@
               <w:instrText xml:space="preserve"> FORMCHECKBOX </w:instrText>
             </w:r>
             <w:r>
+              <w:fldChar w:fldCharType="separate"/>
+            </w:r>
+            <w:r>
               <w:fldChar w:fldCharType="end"/>
             </w:r>
           </w:p>
@@ -1505,6 +1585,9 @@
             </w:r>
             <w:r>
               <w:instrText xml:space="preserve"> FORMCHECKBOX </w:instrText>
+            </w:r>
+            <w:r>
+              <w:fldChar w:fldCharType="separate"/>
             </w:r>
             <w:r>
               <w:fldChar w:fldCharType="end"/>
@@ -1548,6 +1631,9 @@
               <w:instrText xml:space="preserve"> FORMCHECKBOX </w:instrText>
             </w:r>
             <w:r>
+              <w:fldChar w:fldCharType="separate"/>
+            </w:r>
+            <w:r>
               <w:fldChar w:fldCharType="end"/>
             </w:r>
           </w:p>
@@ -1577,6 +1663,9 @@
               <w:instrText xml:space="preserve"> FORMCHECKBOX </w:instrText>
             </w:r>
             <w:r>
+              <w:fldChar w:fldCharType="separate"/>
+            </w:r>
+            <w:r>
               <w:fldChar w:fldCharType="end"/>
             </w:r>
           </w:p>
@@ -1606,6 +1695,9 @@
               <w:instrText xml:space="preserve"> FORMCHECKBOX </w:instrText>
             </w:r>
             <w:r>
+              <w:fldChar w:fldCharType="separate"/>
+            </w:r>
+            <w:r>
               <w:fldChar w:fldCharType="end"/>
             </w:r>
           </w:p>
@@ -1635,6 +1727,9 @@
               <w:instrText xml:space="preserve"> FORMCHECKBOX </w:instrText>
             </w:r>
             <w:r>
+              <w:fldChar w:fldCharType="separate"/>
+            </w:r>
+            <w:r>
               <w:fldChar w:fldCharType="end"/>
             </w:r>
           </w:p>
@@ -1662,6 +1757,9 @@
             </w:r>
             <w:r>
               <w:instrText xml:space="preserve"> FORMCHECKBOX </w:instrText>
+            </w:r>
+            <w:r>
+              <w:fldChar w:fldCharType="separate"/>
             </w:r>
             <w:r>
               <w:fldChar w:fldCharType="end"/>
@@ -1705,6 +1803,9 @@
               <w:instrText xml:space="preserve"> FORMCHECKBOX </w:instrText>
             </w:r>
             <w:r>
+              <w:fldChar w:fldCharType="separate"/>
+            </w:r>
+            <w:r>
               <w:fldChar w:fldCharType="end"/>
             </w:r>
           </w:p>
@@ -1734,6 +1835,9 @@
               <w:instrText xml:space="preserve"> FORMCHECKBOX </w:instrText>
             </w:r>
             <w:r>
+              <w:fldChar w:fldCharType="separate"/>
+            </w:r>
+            <w:r>
               <w:fldChar w:fldCharType="end"/>
             </w:r>
           </w:p>
@@ -1763,6 +1867,9 @@
               <w:instrText xml:space="preserve"> FORMCHECKBOX </w:instrText>
             </w:r>
             <w:r>
+              <w:fldChar w:fldCharType="separate"/>
+            </w:r>
+            <w:r>
               <w:fldChar w:fldCharType="end"/>
             </w:r>
           </w:p>
@@ -1792,6 +1899,9 @@
               <w:instrText xml:space="preserve"> FORMCHECKBOX </w:instrText>
             </w:r>
             <w:r>
+              <w:fldChar w:fldCharType="separate"/>
+            </w:r>
+            <w:r>
               <w:fldChar w:fldCharType="end"/>
             </w:r>
           </w:p>
@@ -1819,6 +1929,9 @@
             </w:r>
             <w:r>
               <w:instrText xml:space="preserve"> FORMCHECKBOX </w:instrText>
+            </w:r>
+            <w:r>
+              <w:fldChar w:fldCharType="separate"/>
             </w:r>
             <w:r>
               <w:fldChar w:fldCharType="end"/>
@@ -1833,7 +1946,7 @@
           </w:tcPr>
           <w:p>
             <w:r>
-              <w:t>Ich musste eine Menge Dinge lernen, bevor ich mit dem System arbeiten konnte.</w:t>
+              <w:t>Ich musste eine Menge Dinge lernen, bevor ich mit dem Assistenzsystem arbeiten konnte.</w:t>
             </w:r>
           </w:p>
         </w:tc>
@@ -1862,6 +1975,9 @@
               <w:instrText xml:space="preserve"> FORMCHECKBOX </w:instrText>
             </w:r>
             <w:r>
+              <w:fldChar w:fldCharType="separate"/>
+            </w:r>
+            <w:r>
               <w:fldChar w:fldCharType="end"/>
             </w:r>
           </w:p>
@@ -1891,6 +2007,9 @@
               <w:instrText xml:space="preserve"> FORMCHECKBOX </w:instrText>
             </w:r>
             <w:r>
+              <w:fldChar w:fldCharType="separate"/>
+            </w:r>
+            <w:r>
               <w:fldChar w:fldCharType="end"/>
             </w:r>
           </w:p>
@@ -1920,6 +2039,9 @@
               <w:instrText xml:space="preserve"> FORMCHECKBOX </w:instrText>
             </w:r>
             <w:r>
+              <w:fldChar w:fldCharType="separate"/>
+            </w:r>
+            <w:r>
               <w:fldChar w:fldCharType="end"/>
             </w:r>
           </w:p>
@@ -1949,6 +2071,9 @@
               <w:instrText xml:space="preserve"> FORMCHECKBOX </w:instrText>
             </w:r>
             <w:r>
+              <w:fldChar w:fldCharType="separate"/>
+            </w:r>
+            <w:r>
               <w:fldChar w:fldCharType="end"/>
             </w:r>
           </w:p>
@@ -1961,34 +2086,10 @@
             <w:pPr>
               <w:jc w:val="center"/>
             </w:pPr>
-            <w:r>
-              <w:fldChar w:fldCharType="begin">
-                <w:ffData>
-                  <w:name w:val="Kontrollkästchen5"/>
-                  <w:enabled/>
-                  <w:calcOnExit w:val="0"/>
-                  <w:checkBox>
-                    <w:sizeAuto/>
-                    <w:default w:val="0"/>
-                  </w:checkBox>
-                </w:ffData>
-              </w:fldChar>
-            </w:r>
-            <w:r>
-              <w:instrText xml:space="preserve"> FORMCHECKBOX </w:instrText>
-            </w:r>
-            <w:r>
-              <w:fldChar w:fldCharType="end"/>
-            </w:r>
           </w:p>
         </w:tc>
       </w:tr>
     </w:tbl>
-    <w:p>
-      <w:r>
-        <w:t>Auswertung</w:t>
-      </w:r>
-    </w:p>
     <w:p/>
     <w:p>
       <w:r>
@@ -2015,7 +2116,7 @@
           </w:ffData>
         </w:fldChar>
       </w:r>
-      <w:bookmarkStart w:id="8" w:name="Text1"/>
+      <w:bookmarkStart w:id="6" w:name="Text1"/>
       <w:r>
         <w:instrText xml:space="preserve"> FORMTEXT </w:instrText>
       </w:r>
@@ -2055,7 +2156,7 @@
       <w:r>
         <w:fldChar w:fldCharType="end"/>
       </w:r>
-      <w:bookmarkEnd w:id="8"/>
+      <w:bookmarkEnd w:id="6"/>
     </w:p>
     <w:p/>
     <w:p>
@@ -2136,7 +2237,7 @@
 </file>
 
 <file path=word/styles.xml><?xml version="1.0" encoding="utf-8"?>
-<w:styles xmlns:mc="http://schemas.openxmlformats.org/markup-compatibility/2006" xmlns:r="http://schemas.openxmlformats.org/officeDocument/2006/relationships" xmlns:w="http://schemas.openxmlformats.org/wordprocessingml/2006/main" xmlns:w14="http://schemas.microsoft.com/office/word/2010/wordml" xmlns:w15="http://schemas.microsoft.com/office/word/2012/wordml" xmlns:w16cid="http://schemas.microsoft.com/office/word/2016/wordml/cid" xmlns:w16se="http://schemas.microsoft.com/office/word/2015/wordml/symex" mc:Ignorable="w14 w15 w16se w16cid">
+<w:styles xmlns:mc="http://schemas.openxmlformats.org/markup-compatibility/2006" xmlns:r="http://schemas.openxmlformats.org/officeDocument/2006/relationships" xmlns:w="http://schemas.openxmlformats.org/wordprocessingml/2006/main" xmlns:w14="http://schemas.microsoft.com/office/word/2010/wordml" xmlns:w15="http://schemas.microsoft.com/office/word/2012/wordml" mc:Ignorable="w14 w15">
   <w:docDefaults>
     <w:rPrDefault>
       <w:rPr>
@@ -2148,7 +2249,7 @@
     </w:rPrDefault>
     <w:pPrDefault/>
   </w:docDefaults>
-  <w:latentStyles w:defLockedState="0" w:defUIPriority="99" w:defSemiHidden="0" w:defUnhideWhenUsed="0" w:defQFormat="0" w:count="375">
+  <w:latentStyles w:defLockedState="0" w:defUIPriority="99" w:defSemiHidden="0" w:defUnhideWhenUsed="0" w:defQFormat="0" w:count="371">
     <w:lsdException w:name="Normal" w:uiPriority="0" w:qFormat="1"/>
     <w:lsdException w:name="heading 1" w:uiPriority="9" w:qFormat="1"/>
     <w:lsdException w:name="heading 2" w:semiHidden="1" w:uiPriority="9" w:unhideWhenUsed="1" w:qFormat="1"/>
@@ -2520,14 +2621,53 @@
     <w:lsdException w:name="List Table 5 Dark Accent 6" w:uiPriority="50"/>
     <w:lsdException w:name="List Table 6 Colorful Accent 6" w:uiPriority="51"/>
     <w:lsdException w:name="List Table 7 Colorful Accent 6" w:uiPriority="52"/>
-    <w:lsdException w:name="Mention" w:semiHidden="1" w:unhideWhenUsed="1"/>
-    <w:lsdException w:name="Smart Hyperlink" w:semiHidden="1" w:unhideWhenUsed="1"/>
-    <w:lsdException w:name="Hashtag" w:semiHidden="1" w:unhideWhenUsed="1"/>
-    <w:lsdException w:name="Unresolved Mention" w:semiHidden="1" w:unhideWhenUsed="1"/>
   </w:latentStyles>
   <w:style w:type="paragraph" w:default="1" w:styleId="Standard">
     <w:name w:val="Normal"/>
     <w:qFormat/>
+  </w:style>
+  <w:style w:type="paragraph" w:styleId="berschrift1">
+    <w:name w:val="heading 1"/>
+    <w:basedOn w:val="Standard"/>
+    <w:next w:val="Standard"/>
+    <w:link w:val="berschrift1Zchn"/>
+    <w:uiPriority w:val="9"/>
+    <w:qFormat/>
+    <w:rsid w:val="006C1C27"/>
+    <w:pPr>
+      <w:keepNext/>
+      <w:keepLines/>
+      <w:spacing w:before="240"/>
+      <w:outlineLvl w:val="0"/>
+    </w:pPr>
+    <w:rPr>
+      <w:rFonts w:asciiTheme="majorHAnsi" w:eastAsiaTheme="majorEastAsia" w:hAnsiTheme="majorHAnsi" w:cstheme="majorBidi"/>
+      <w:color w:val="2F5496" w:themeColor="accent1" w:themeShade="BF"/>
+      <w:sz w:val="32"/>
+      <w:szCs w:val="32"/>
+    </w:rPr>
+  </w:style>
+  <w:style w:type="paragraph" w:styleId="berschrift2">
+    <w:name w:val="heading 2"/>
+    <w:basedOn w:val="Standard"/>
+    <w:next w:val="Standard"/>
+    <w:link w:val="berschrift2Zchn"/>
+    <w:uiPriority w:val="9"/>
+    <w:unhideWhenUsed/>
+    <w:qFormat/>
+    <w:rsid w:val="006C1C27"/>
+    <w:pPr>
+      <w:keepNext/>
+      <w:keepLines/>
+      <w:spacing w:before="40"/>
+      <w:outlineLvl w:val="1"/>
+    </w:pPr>
+    <w:rPr>
+      <w:rFonts w:asciiTheme="majorHAnsi" w:eastAsiaTheme="majorEastAsia" w:hAnsiTheme="majorHAnsi" w:cstheme="majorBidi"/>
+      <w:color w:val="2F5496" w:themeColor="accent1" w:themeShade="BF"/>
+      <w:sz w:val="26"/>
+      <w:szCs w:val="26"/>
+    </w:rPr>
   </w:style>
   <w:style w:type="character" w:default="1" w:styleId="Absatz-Standardschriftart">
     <w:name w:val="Default Paragraph Font"/>
@@ -2597,6 +2737,32 @@
       <w:rFonts w:ascii="Times New Roman" w:hAnsi="Times New Roman" w:cs="Times New Roman"/>
       <w:sz w:val="18"/>
       <w:szCs w:val="18"/>
+    </w:rPr>
+  </w:style>
+  <w:style w:type="character" w:customStyle="1" w:styleId="berschrift2Zchn">
+    <w:name w:val="Überschrift 2 Zchn"/>
+    <w:basedOn w:val="Absatz-Standardschriftart"/>
+    <w:link w:val="berschrift2"/>
+    <w:uiPriority w:val="9"/>
+    <w:rsid w:val="006C1C27"/>
+    <w:rPr>
+      <w:rFonts w:asciiTheme="majorHAnsi" w:eastAsiaTheme="majorEastAsia" w:hAnsiTheme="majorHAnsi" w:cstheme="majorBidi"/>
+      <w:color w:val="2F5496" w:themeColor="accent1" w:themeShade="BF"/>
+      <w:sz w:val="26"/>
+      <w:szCs w:val="26"/>
+    </w:rPr>
+  </w:style>
+  <w:style w:type="character" w:customStyle="1" w:styleId="berschrift1Zchn">
+    <w:name w:val="Überschrift 1 Zchn"/>
+    <w:basedOn w:val="Absatz-Standardschriftart"/>
+    <w:link w:val="berschrift1"/>
+    <w:uiPriority w:val="9"/>
+    <w:rsid w:val="006C1C27"/>
+    <w:rPr>
+      <w:rFonts w:asciiTheme="majorHAnsi" w:eastAsiaTheme="majorEastAsia" w:hAnsiTheme="majorHAnsi" w:cstheme="majorBidi"/>
+      <w:color w:val="2F5496" w:themeColor="accent1" w:themeShade="BF"/>
+      <w:sz w:val="32"/>
+      <w:szCs w:val="32"/>
     </w:rPr>
   </w:style>
 </w:styles>
@@ -2902,7 +3068,7 @@
 </file>
 
 <file path=customXml/itemProps1.xml><?xml version="1.0" encoding="utf-8"?>
-<ds:datastoreItem xmlns:ds="http://schemas.openxmlformats.org/officeDocument/2006/customXml" ds:itemID="{2674C3D0-DC1E-7742-9E8E-818D1F79DBB6}">
+<ds:datastoreItem xmlns:ds="http://schemas.openxmlformats.org/officeDocument/2006/customXml" ds:itemID="{3FC0239E-8B98-403F-992B-E7DB66268F1C}">
   <ds:schemaRefs>
     <ds:schemaRef ds:uri="http://schemas.openxmlformats.org/officeDocument/2006/bibliography"/>
   </ds:schemaRefs>

</xml_diff>